<commit_message>
Updates to the doc.
</commit_message>
<xml_diff>
--- a/documents/final/report.docx
+++ b/documents/final/report.docx
@@ -1073,6 +1073,344 @@
       <w:r>
         <w:t>there is no edge between them.”</w:t>
       </w:r>
+      <w:r>
+        <w:br/>
+        <w:t>* If an edge exists, then it is adjacent (optionally, adjacent means edge either way)</w:t>
+      </w:r>
+      <w:r>
+        <w:br/>
+      </w:r>
+      <w:r>
+        <w:rPr>
+          <w:rFonts w:ascii="Cambria Math" w:hAnsi="Cambria Math" w:cs="Cambria Math"/>
+        </w:rPr>
+        <w:t>∀</w:t>
+      </w:r>
+      <w:r>
+        <w:t>x.</w:t>
+      </w:r>
+      <w:r>
+        <w:rPr>
+          <w:rFonts w:ascii="Cambria Math" w:hAnsi="Cambria Math" w:cs="Cambria Math"/>
+        </w:rPr>
+        <w:t>∀</w:t>
+      </w:r>
+      <w:r>
+        <w:t>y.(Padj(x,y)</w:t>
+      </w:r>
+      <w:r>
+        <w:rPr>
+          <w:rFonts w:ascii="Calibri" w:hAnsi="Calibri" w:cs="Calibri"/>
+        </w:rPr>
+        <w:t>→</w:t>
+      </w:r>
+      <w:r>
+        <w:t xml:space="preserve">(PEdge(x,y) </w:t>
+      </w:r>
+      <w:r>
+        <w:rPr>
+          <w:rFonts w:ascii="Cambria Math" w:hAnsi="Cambria Math" w:cs="Cambria Math"/>
+        </w:rPr>
+        <w:t>∨</w:t>
+      </w:r>
+      <w:r>
+        <w:t xml:space="preserve">PEdge(y,x))) </w:t>
+      </w:r>
+      <w:r>
+        <w:rPr>
+          <w:rFonts w:ascii="Cambria Math" w:hAnsi="Cambria Math" w:cs="Cambria Math"/>
+        </w:rPr>
+        <w:t>⊢</w:t>
+      </w:r>
+      <w:r>
+        <w:t xml:space="preserve"> </w:t>
+      </w:r>
+      <w:r>
+        <w:rPr>
+          <w:rFonts w:ascii="Cambria Math" w:hAnsi="Cambria Math" w:cs="Cambria Math"/>
+        </w:rPr>
+        <w:t>∀</w:t>
+      </w:r>
+      <w:r>
+        <w:t>x.</w:t>
+      </w:r>
+      <w:r>
+        <w:rPr>
+          <w:rFonts w:ascii="Cambria Math" w:hAnsi="Cambria Math" w:cs="Cambria Math"/>
+        </w:rPr>
+        <w:t>∀</w:t>
+      </w:r>
+      <w:r>
+        <w:t>y.(</w:t>
+      </w:r>
+      <w:r>
+        <w:rPr>
+          <w:rFonts w:ascii="Calibri" w:hAnsi="Calibri" w:cs="Calibri"/>
+        </w:rPr>
+        <w:t>¬</w:t>
+      </w:r>
+      <w:r>
+        <w:t xml:space="preserve">PAdj(x,y) </w:t>
+      </w:r>
+      <w:r>
+        <w:rPr>
+          <w:rFonts w:ascii="Calibri" w:hAnsi="Calibri" w:cs="Calibri"/>
+        </w:rPr>
+        <w:t>→</w:t>
+      </w:r>
+      <w:r>
+        <w:t xml:space="preserve"> </w:t>
+      </w:r>
+      <w:r>
+        <w:rPr>
+          <w:rFonts w:ascii="Calibri" w:hAnsi="Calibri" w:cs="Calibri"/>
+        </w:rPr>
+        <w:t>¬</w:t>
+      </w:r>
+      <w:r>
+        <w:t>PEdge(x,y))</w:t>
+      </w:r>
+      <w:r>
+        <w:br/>
+      </w:r>
+      <w:r>
+        <w:rPr>
+          <w:rFonts w:ascii="Cambria Math" w:hAnsi="Cambria Math" w:cs="Cambria Math"/>
+        </w:rPr>
+        <w:t>∀</w:t>
+      </w:r>
+      <w:r>
+        <w:t>x.</w:t>
+      </w:r>
+      <w:r>
+        <w:rPr>
+          <w:rFonts w:ascii="Cambria Math" w:hAnsi="Cambria Math" w:cs="Cambria Math"/>
+        </w:rPr>
+        <w:t>∀</w:t>
+      </w:r>
+      <w:r>
+        <w:t>y.(Padj(x,y)</w:t>
+      </w:r>
+      <w:r>
+        <w:rPr>
+          <w:rFonts w:ascii="Calibri" w:hAnsi="Calibri" w:cs="Calibri"/>
+        </w:rPr>
+        <w:t>→</w:t>
+      </w:r>
+      <w:r>
+        <w:t xml:space="preserve">(PEdge(x,y) </w:t>
+      </w:r>
+      <w:r>
+        <w:rPr>
+          <w:rFonts w:ascii="Cambria Math" w:hAnsi="Cambria Math" w:cs="Cambria Math"/>
+        </w:rPr>
+        <w:t>∨</w:t>
+      </w:r>
+      <w:r>
+        <w:t xml:space="preserve">PEdge(y,x))) </w:t>
+      </w:r>
+      <w:r>
+        <w:rPr>
+          <w:rFonts w:ascii="Cambria Math" w:hAnsi="Cambria Math" w:cs="Cambria Math"/>
+        </w:rPr>
+        <w:t>⊢</w:t>
+      </w:r>
+      <w:r>
+        <w:t xml:space="preserve"> </w:t>
+      </w:r>
+      <w:r>
+        <w:rPr>
+          <w:rFonts w:ascii="Cambria Math" w:hAnsi="Cambria Math" w:cs="Cambria Math"/>
+        </w:rPr>
+        <w:t>∀</w:t>
+      </w:r>
+      <w:r>
+        <w:t>x.</w:t>
+      </w:r>
+      <w:r>
+        <w:rPr>
+          <w:rFonts w:ascii="Cambria Math" w:hAnsi="Cambria Math" w:cs="Cambria Math"/>
+        </w:rPr>
+        <w:t>∀</w:t>
+      </w:r>
+      <w:r>
+        <w:t>y.(</w:t>
+      </w:r>
+      <w:r>
+        <w:t xml:space="preserve"> </w:t>
+      </w:r>
+      <w:r>
+        <w:t>PEdge(x,y)</w:t>
+      </w:r>
+      <w:r>
+        <w:t xml:space="preserve"> </w:t>
+      </w:r>
+      <w:r>
+        <w:rPr>
+          <w:rFonts w:ascii="Calibri" w:hAnsi="Calibri" w:cs="Calibri"/>
+        </w:rPr>
+        <w:t>→</w:t>
+      </w:r>
+      <w:r>
+        <w:rPr>
+          <w:rFonts w:ascii="Calibri" w:hAnsi="Calibri" w:cs="Calibri"/>
+        </w:rPr>
+        <w:t xml:space="preserve"> </w:t>
+      </w:r>
+      <w:r>
+        <w:t>PAdj(x,y))</w:t>
+      </w:r>
+    </w:p>
+    <w:p>
+      <w:r>
+        <w:t>… Original attempt above &amp;^^^^</w:t>
+      </w:r>
+    </w:p>
+    <w:p>
+      <w:r>
+        <w:t>…realized that the premises were not strong enough. Subsequent attempt:</w:t>
+      </w:r>
+    </w:p>
+    <w:p>
+      <w:r>
+        <w:rPr>
+          <w:rFonts w:ascii="Cambria Math" w:hAnsi="Cambria Math" w:cs="Cambria Math"/>
+        </w:rPr>
+        <w:t>∀</w:t>
+      </w:r>
+      <w:r>
+        <w:t>x.</w:t>
+      </w:r>
+      <w:r>
+        <w:rPr>
+          <w:rFonts w:ascii="Cambria Math" w:hAnsi="Cambria Math" w:cs="Cambria Math"/>
+        </w:rPr>
+        <w:t>∀</w:t>
+      </w:r>
+      <w:r>
+        <w:t>y.((Padj(x,y)</w:t>
+      </w:r>
+      <w:r>
+        <w:rPr>
+          <w:rFonts w:ascii="Calibri" w:hAnsi="Calibri" w:cs="Calibri"/>
+        </w:rPr>
+        <w:t>→</w:t>
+      </w:r>
+      <w:r>
+        <w:t xml:space="preserve">(PEdge(x,y) </w:t>
+      </w:r>
+      <w:r>
+        <w:rPr>
+          <w:rFonts w:ascii="Cambria Math" w:hAnsi="Cambria Math" w:cs="Cambria Math"/>
+        </w:rPr>
+        <w:t>∨</w:t>
+      </w:r>
+      <w:r>
+        <w:t xml:space="preserve">PEdge(y,x))) </w:t>
+      </w:r>
+      <w:r>
+        <w:rPr>
+          <w:rFonts w:ascii="Cambria Math" w:hAnsi="Cambria Math" w:cs="Cambria Math"/>
+        </w:rPr>
+        <w:t>∧</w:t>
+      </w:r>
+      <w:r>
+        <w:t xml:space="preserve"> (PEdge(x,y) </w:t>
+      </w:r>
+      <w:r>
+        <w:rPr>
+          <w:rFonts w:ascii="Cambria Math" w:hAnsi="Cambria Math" w:cs="Cambria Math"/>
+        </w:rPr>
+        <w:t>∨</w:t>
+      </w:r>
+      <w:r>
+        <w:t>PEdge(y,x))</w:t>
+      </w:r>
+      <w:r>
+        <w:rPr>
+          <w:rFonts w:ascii="Calibri" w:hAnsi="Calibri" w:cs="Calibri"/>
+        </w:rPr>
+        <w:t>→</w:t>
+      </w:r>
+      <w:r>
+        <w:t xml:space="preserve">Padj(x,y)) </w:t>
+      </w:r>
+      <w:r>
+        <w:rPr>
+          <w:rFonts w:ascii="Cambria Math" w:hAnsi="Cambria Math" w:cs="Cambria Math"/>
+        </w:rPr>
+        <w:t>⊢</w:t>
+      </w:r>
+      <w:r>
+        <w:t xml:space="preserve"> </w:t>
+      </w:r>
+      <w:r>
+        <w:rPr>
+          <w:rFonts w:ascii="Cambria Math" w:hAnsi="Cambria Math" w:cs="Cambria Math"/>
+        </w:rPr>
+        <w:t>∀</w:t>
+      </w:r>
+      <w:r>
+        <w:t>x.</w:t>
+      </w:r>
+      <w:r>
+        <w:rPr>
+          <w:rFonts w:ascii="Cambria Math" w:hAnsi="Cambria Math" w:cs="Cambria Math"/>
+        </w:rPr>
+        <w:t>∀</w:t>
+      </w:r>
+      <w:r>
+        <w:t xml:space="preserve">y.( PEdge(x,y) </w:t>
+      </w:r>
+      <w:r>
+        <w:rPr>
+          <w:rFonts w:ascii="Calibri" w:hAnsi="Calibri" w:cs="Calibri"/>
+        </w:rPr>
+        <w:t>→</w:t>
+      </w:r>
+      <w:r>
+        <w:t xml:space="preserve"> PAdj(x,y))</w:t>
+      </w:r>
+    </w:p>
+    <w:p>
+      <w:r>
+        <w:lastRenderedPageBreak/>
+        <w:drawing>
+          <wp:inline distT="0" distB="0" distL="0" distR="0" wp14:anchorId="2BDE3A2D" wp14:editId="01B980DD">
+            <wp:extent cx="3450317" cy="3743960"/>
+            <wp:effectExtent l="0" t="0" r="0" b="8890"/>
+            <wp:docPr id="795719837" name="Picture 1" descr="A screenshot of a computer&#10;&#10;Description automatically generated"/>
+            <wp:cNvGraphicFramePr>
+              <a:graphicFrameLocks xmlns:a="http://schemas.openxmlformats.org/drawingml/2006/main" noChangeAspect="1"/>
+            </wp:cNvGraphicFramePr>
+            <a:graphic xmlns:a="http://schemas.openxmlformats.org/drawingml/2006/main">
+              <a:graphicData uri="http://schemas.openxmlformats.org/drawingml/2006/picture">
+                <pic:pic xmlns:pic="http://schemas.openxmlformats.org/drawingml/2006/picture">
+                  <pic:nvPicPr>
+                    <pic:cNvPr id="795719837" name="Picture 1" descr="A screenshot of a computer&#10;&#10;Description automatically generated"/>
+                    <pic:cNvPicPr/>
+                  </pic:nvPicPr>
+                  <pic:blipFill>
+                    <a:blip r:embed="rId27"/>
+                    <a:stretch>
+                      <a:fillRect/>
+                    </a:stretch>
+                  </pic:blipFill>
+                  <pic:spPr>
+                    <a:xfrm>
+                      <a:off x="0" y="0"/>
+                      <a:ext cx="3454195" cy="3748168"/>
+                    </a:xfrm>
+                    <a:prstGeom prst="rect">
+                      <a:avLst/>
+                    </a:prstGeom>
+                  </pic:spPr>
+                </pic:pic>
+              </a:graphicData>
+            </a:graphic>
+          </wp:inline>
+        </w:drawing>
+      </w:r>
     </w:p>
     <w:p>
       <w:pPr>
@@ -1201,7 +1539,6 @@
         </w:numPr>
       </w:pPr>
       <w:r>
-        <w:lastRenderedPageBreak/>
         <w:t>Edge(x,y)</w:t>
       </w:r>
       <w:r>
@@ -1321,6 +1658,7 @@
         <w:pStyle w:val="Heading2"/>
       </w:pPr>
       <w:r>
+        <w:lastRenderedPageBreak/>
         <w:t>Functions</w:t>
       </w:r>
     </w:p>
@@ -2114,7 +2452,6 @@
         </w:numPr>
       </w:pPr>
       <w:r>
-        <w:lastRenderedPageBreak/>
         <w:t>If we can reach every node with some distance, then the graph is connected</w:t>
       </w:r>
       <w:r>
@@ -2240,6 +2577,7 @@
         <w:pStyle w:val="Heading1"/>
       </w:pPr>
       <w:r>
+        <w:lastRenderedPageBreak/>
         <w:t>Useful Notation</w:t>
       </w:r>
     </w:p>
@@ -2357,7 +2695,7 @@
       </m:oMath>
     </w:p>
     <w:sectPr>
-      <w:headerReference w:type="default" r:id="rId27"/>
+      <w:headerReference w:type="default" r:id="rId28"/>
       <w:pgSz w:w="12240" w:h="15840"/>
       <w:pgMar w:top="1440" w:right="1440" w:bottom="1440" w:left="1440" w:header="708" w:footer="708" w:gutter="0"/>
       <w:cols w:space="708"/>
@@ -2732,6 +3070,118 @@
 <file path=word/numbering.xml><?xml version="1.0" encoding="utf-8"?>
 <w:numbering xmlns:wpc="http://schemas.microsoft.com/office/word/2010/wordprocessingCanvas" xmlns:cx="http://schemas.microsoft.com/office/drawing/2014/chartex" xmlns:cx1="http://schemas.microsoft.com/office/drawing/2015/9/8/chartex" xmlns:cx2="http://schemas.microsoft.com/office/drawing/2015/10/21/chartex" xmlns:cx3="http://schemas.microsoft.com/office/drawing/2016/5/9/chartex" xmlns:cx4="http://schemas.microsoft.com/office/drawing/2016/5/10/chartex" xmlns:cx5="http://schemas.microsoft.com/office/drawing/2016/5/11/chartex" xmlns:cx6="http://schemas.microsoft.com/office/drawing/2016/5/12/chartex" xmlns:cx7="http://schemas.microsoft.com/office/drawing/2016/5/13/chartex" xmlns:cx8="http://schemas.microsoft.com/office/drawing/2016/5/14/chartex" xmlns:mc="http://schemas.openxmlformats.org/markup-compatibility/2006" xmlns:aink="http://schemas.microsoft.com/office/drawing/2016/ink" xmlns:am3d="http://schemas.microsoft.com/office/drawing/2017/model3d" xmlns:o="urn:schemas-microsoft-com:office:office" xmlns:oel="http://schemas.microsoft.com/office/2019/extlst" xmlns:r="http://schemas.openxmlformats.org/officeDocument/2006/relationships" xmlns:m="http://schemas.openxmlformats.org/officeDocument/2006/math" xmlns:v="urn:schemas-microsoft-com:vml" xmlns:wp14="http://schemas.microsoft.com/office/word/2010/wordprocessingDrawing" xmlns:wp="http://schemas.openxmlformats.org/drawingml/2006/wordprocessingDrawing" xmlns:w10="urn:schemas-microsoft-com:office:word" xmlns:w="http://schemas.openxmlformats.org/wordprocessingml/2006/main" xmlns:w14="http://schemas.microsoft.com/office/word/2010/wordml" xmlns:w15="http://schemas.microsoft.com/office/word/2012/wordml" xmlns:w16cex="http://schemas.microsoft.com/office/word/2018/wordml/cex" xmlns:w16cid="http://schemas.microsoft.com/office/word/2016/wordml/cid" xmlns:w16="http://schemas.microsoft.com/office/word/2018/wordml" xmlns:w16sdtdh="http://schemas.microsoft.com/office/word/2020/wordml/sdtdatahash" xmlns:w16se="http://schemas.microsoft.com/office/word/2015/wordml/symex" xmlns:wpg="http://schemas.microsoft.com/office/word/2010/wordprocessingGroup" xmlns:wpi="http://schemas.microsoft.com/office/word/2010/wordprocessingInk" xmlns:wne="http://schemas.microsoft.com/office/word/2006/wordml" xmlns:wps="http://schemas.microsoft.com/office/word/2010/wordprocessingShape" mc:Ignorable="w14 w15 w16se w16cid w16 w16cex w16sdtdh wp14">
   <w:abstractNum w:abstractNumId="0" w15:restartNumberingAfterBreak="0">
+    <w:nsid w:val="066E5C95"/>
+    <w:multiLevelType w:val="hybridMultilevel"/>
+    <w:tmpl w:val="E3749C5A"/>
+    <w:lvl w:ilvl="0" w:tplc="83F00AA0">
+      <w:numFmt w:val="bullet"/>
+      <w:lvlText w:val="-"/>
+      <w:lvlJc w:val="left"/>
+      <w:pPr>
+        <w:ind w:left="720" w:hanging="360"/>
+      </w:pPr>
+      <w:rPr>
+        <w:rFonts w:ascii="Calibri" w:eastAsiaTheme="minorHAnsi" w:hAnsi="Calibri" w:cs="Calibri" w:hint="default"/>
+      </w:rPr>
+    </w:lvl>
+    <w:lvl w:ilvl="1" w:tplc="10090003" w:tentative="1">
+      <w:start w:val="1"/>
+      <w:numFmt w:val="bullet"/>
+      <w:lvlText w:val="o"/>
+      <w:lvlJc w:val="left"/>
+      <w:pPr>
+        <w:ind w:left="1440" w:hanging="360"/>
+      </w:pPr>
+      <w:rPr>
+        <w:rFonts w:ascii="Courier New" w:hAnsi="Courier New" w:cs="Courier New" w:hint="default"/>
+      </w:rPr>
+    </w:lvl>
+    <w:lvl w:ilvl="2" w:tplc="10090005" w:tentative="1">
+      <w:start w:val="1"/>
+      <w:numFmt w:val="bullet"/>
+      <w:lvlText w:val=""/>
+      <w:lvlJc w:val="left"/>
+      <w:pPr>
+        <w:ind w:left="2160" w:hanging="360"/>
+      </w:pPr>
+      <w:rPr>
+        <w:rFonts w:ascii="Wingdings" w:hAnsi="Wingdings" w:hint="default"/>
+      </w:rPr>
+    </w:lvl>
+    <w:lvl w:ilvl="3" w:tplc="10090001" w:tentative="1">
+      <w:start w:val="1"/>
+      <w:numFmt w:val="bullet"/>
+      <w:lvlText w:val=""/>
+      <w:lvlJc w:val="left"/>
+      <w:pPr>
+        <w:ind w:left="2880" w:hanging="360"/>
+      </w:pPr>
+      <w:rPr>
+        <w:rFonts w:ascii="Symbol" w:hAnsi="Symbol" w:hint="default"/>
+      </w:rPr>
+    </w:lvl>
+    <w:lvl w:ilvl="4" w:tplc="10090003" w:tentative="1">
+      <w:start w:val="1"/>
+      <w:numFmt w:val="bullet"/>
+      <w:lvlText w:val="o"/>
+      <w:lvlJc w:val="left"/>
+      <w:pPr>
+        <w:ind w:left="3600" w:hanging="360"/>
+      </w:pPr>
+      <w:rPr>
+        <w:rFonts w:ascii="Courier New" w:hAnsi="Courier New" w:cs="Courier New" w:hint="default"/>
+      </w:rPr>
+    </w:lvl>
+    <w:lvl w:ilvl="5" w:tplc="10090005" w:tentative="1">
+      <w:start w:val="1"/>
+      <w:numFmt w:val="bullet"/>
+      <w:lvlText w:val=""/>
+      <w:lvlJc w:val="left"/>
+      <w:pPr>
+        <w:ind w:left="4320" w:hanging="360"/>
+      </w:pPr>
+      <w:rPr>
+        <w:rFonts w:ascii="Wingdings" w:hAnsi="Wingdings" w:hint="default"/>
+      </w:rPr>
+    </w:lvl>
+    <w:lvl w:ilvl="6" w:tplc="10090001" w:tentative="1">
+      <w:start w:val="1"/>
+      <w:numFmt w:val="bullet"/>
+      <w:lvlText w:val=""/>
+      <w:lvlJc w:val="left"/>
+      <w:pPr>
+        <w:ind w:left="5040" w:hanging="360"/>
+      </w:pPr>
+      <w:rPr>
+        <w:rFonts w:ascii="Symbol" w:hAnsi="Symbol" w:hint="default"/>
+      </w:rPr>
+    </w:lvl>
+    <w:lvl w:ilvl="7" w:tplc="10090003" w:tentative="1">
+      <w:start w:val="1"/>
+      <w:numFmt w:val="bullet"/>
+      <w:lvlText w:val="o"/>
+      <w:lvlJc w:val="left"/>
+      <w:pPr>
+        <w:ind w:left="5760" w:hanging="360"/>
+      </w:pPr>
+      <w:rPr>
+        <w:rFonts w:ascii="Courier New" w:hAnsi="Courier New" w:cs="Courier New" w:hint="default"/>
+      </w:rPr>
+    </w:lvl>
+    <w:lvl w:ilvl="8" w:tplc="10090005" w:tentative="1">
+      <w:start w:val="1"/>
+      <w:numFmt w:val="bullet"/>
+      <w:lvlText w:val=""/>
+      <w:lvlJc w:val="left"/>
+      <w:pPr>
+        <w:ind w:left="6480" w:hanging="360"/>
+      </w:pPr>
+      <w:rPr>
+        <w:rFonts w:ascii="Wingdings" w:hAnsi="Wingdings" w:hint="default"/>
+      </w:rPr>
+    </w:lvl>
+  </w:abstractNum>
+  <w:abstractNum w:abstractNumId="1" w15:restartNumberingAfterBreak="0">
     <w:nsid w:val="18603EAD"/>
     <w:multiLevelType w:val="hybridMultilevel"/>
     <w:tmpl w:val="44B42D60"/>
@@ -2844,7 +3294,7 @@
       </w:rPr>
     </w:lvl>
   </w:abstractNum>
-  <w:abstractNum w:abstractNumId="1" w15:restartNumberingAfterBreak="0">
+  <w:abstractNum w:abstractNumId="2" w15:restartNumberingAfterBreak="0">
     <w:nsid w:val="5B8A05F9"/>
     <w:multiLevelType w:val="hybridMultilevel"/>
     <w:tmpl w:val="33EA149A"/>
@@ -2956,7 +3406,7 @@
       </w:rPr>
     </w:lvl>
   </w:abstractNum>
-  <w:abstractNum w:abstractNumId="2" w15:restartNumberingAfterBreak="0">
+  <w:abstractNum w:abstractNumId="3" w15:restartNumberingAfterBreak="0">
     <w:nsid w:val="5EC75294"/>
     <w:multiLevelType w:val="hybridMultilevel"/>
     <w:tmpl w:val="5A18B318"/>
@@ -3046,13 +3496,16 @@
     </w:lvl>
   </w:abstractNum>
   <w:num w:numId="1" w16cid:durableId="401098367">
+    <w:abstractNumId w:val="2"/>
+  </w:num>
+  <w:num w:numId="2" w16cid:durableId="400255366">
     <w:abstractNumId w:val="1"/>
   </w:num>
-  <w:num w:numId="2" w16cid:durableId="400255366">
+  <w:num w:numId="3" w16cid:durableId="68430991">
+    <w:abstractNumId w:val="3"/>
+  </w:num>
+  <w:num w:numId="4" w16cid:durableId="1130827297">
     <w:abstractNumId w:val="0"/>
-  </w:num>
-  <w:num w:numId="3" w16cid:durableId="68430991">
-    <w:abstractNumId w:val="2"/>
   </w:num>
 </w:numbering>
 </file>
@@ -3656,12 +4109,19 @@
 
 <file path=word/glossary/fontTable.xml><?xml version="1.0" encoding="utf-8"?>
 <w:fonts xmlns:mc="http://schemas.openxmlformats.org/markup-compatibility/2006" xmlns:r="http://schemas.openxmlformats.org/officeDocument/2006/relationships" xmlns:w="http://schemas.openxmlformats.org/wordprocessingml/2006/main" xmlns:w14="http://schemas.microsoft.com/office/word/2010/wordml" xmlns:w15="http://schemas.microsoft.com/office/word/2012/wordml" xmlns:w16cex="http://schemas.microsoft.com/office/word/2018/wordml/cex" xmlns:w16cid="http://schemas.microsoft.com/office/word/2016/wordml/cid" xmlns:w16="http://schemas.microsoft.com/office/word/2018/wordml" xmlns:w16sdtdh="http://schemas.microsoft.com/office/word/2020/wordml/sdtdatahash" xmlns:w16se="http://schemas.microsoft.com/office/word/2015/wordml/symex" mc:Ignorable="w14 w15 w16se w16cid w16 w16cex w16sdtdh">
-  <w:font w:name="Symbol">
-    <w:panose1 w:val="05050102010706020507"/>
-    <w:charset w:val="02"/>
-    <w:family w:val="roman"/>
+  <w:font w:name="Calibri">
+    <w:panose1 w:val="020F0502020204030204"/>
+    <w:charset w:val="00"/>
+    <w:family w:val="swiss"/>
     <w:pitch w:val="variable"/>
-    <w:sig w:usb0="00000000" w:usb1="10000000" w:usb2="00000000" w:usb3="00000000" w:csb0="80000000" w:csb1="00000000"/>
+    <w:sig w:usb0="E4002EFF" w:usb1="C200247B" w:usb2="00000009" w:usb3="00000000" w:csb0="000001FF" w:csb1="00000000"/>
+  </w:font>
+  <w:font w:name="Courier New">
+    <w:panose1 w:val="02070309020205020404"/>
+    <w:charset w:val="00"/>
+    <w:family w:val="modern"/>
+    <w:pitch w:val="fixed"/>
+    <w:sig w:usb0="E0002EFF" w:usb1="C0007843" w:usb2="00000009" w:usb3="00000000" w:csb0="000001FF" w:csb1="00000000"/>
   </w:font>
   <w:font w:name="Times New Roman">
     <w:panose1 w:val="02020603050405020304"/>
@@ -3670,13 +4130,6 @@
     <w:pitch w:val="variable"/>
     <w:sig w:usb0="E0002EFF" w:usb1="C000785B" w:usb2="00000009" w:usb3="00000000" w:csb0="000001FF" w:csb1="00000000"/>
   </w:font>
-  <w:font w:name="Courier New">
-    <w:panose1 w:val="02070309020205020404"/>
-    <w:charset w:val="00"/>
-    <w:family w:val="modern"/>
-    <w:pitch w:val="fixed"/>
-    <w:sig w:usb0="E0002EFF" w:usb1="C0007843" w:usb2="00000009" w:usb3="00000000" w:csb0="000001FF" w:csb1="00000000"/>
-  </w:font>
   <w:font w:name="Wingdings">
     <w:panose1 w:val="05000000000000000000"/>
     <w:charset w:val="02"/>
@@ -3684,12 +4137,12 @@
     <w:pitch w:val="variable"/>
     <w:sig w:usb0="00000000" w:usb1="10000000" w:usb2="00000000" w:usb3="00000000" w:csb0="80000000" w:csb1="00000000"/>
   </w:font>
-  <w:font w:name="Calibri">
-    <w:panose1 w:val="020F0502020204030204"/>
-    <w:charset w:val="00"/>
-    <w:family w:val="swiss"/>
+  <w:font w:name="Symbol">
+    <w:panose1 w:val="05050102010706020507"/>
+    <w:charset w:val="02"/>
+    <w:family w:val="roman"/>
     <w:pitch w:val="variable"/>
-    <w:sig w:usb0="E4002EFF" w:usb1="C200247B" w:usb2="00000009" w:usb3="00000000" w:csb0="000001FF" w:csb1="00000000"/>
+    <w:sig w:usb0="00000000" w:usb1="10000000" w:usb2="00000000" w:usb3="00000000" w:csb0="80000000" w:csb1="00000000"/>
   </w:font>
   <w:font w:name="Calibri Light">
     <w:panose1 w:val="020F0302020204030204"/>

</xml_diff>